<commit_message>
update XLP whitepaper related document
</commit_message>
<xml_diff>
--- a/训练中心创客交叉融合空间建设/admin/UNESCO工程教育中心/XLP_WhitePaper.docx
+++ b/训练中心创客交叉融合空间建设/admin/UNESCO工程教育中心/XLP_WhitePaper.docx
@@ -1025,28 +1025,11 @@
       <w:pPr>
         <w:rPr>
           <w:rFonts w:ascii="Helvetica" w:hAnsi="Helvetica"/>
-          <w:color w:val="FF0000"/>
-        </w:rPr>
-      </w:pPr>
-      <w:r>
-        <w:rPr>
-          <w:rFonts w:ascii="Helvetica" w:hAnsi="Helvetica"/>
-          <w:color w:val="FF0000"/>
-        </w:rPr>
-        <w:t>XLP conducts digital publishing workflow to disseminate knowledge and increase information awareness within a group of people. Thus it’s a format of crowd-learning activities.</w:t>
-      </w:r>
-    </w:p>
-    <w:p>
-      <w:pPr>
-        <w:rPr>
-          <w:rFonts w:ascii="Helvetica" w:hAnsi="Helvetica"/>
-          <w:color w:val="FF0000"/>
-        </w:rPr>
-      </w:pPr>
-      <w:r>
-        <w:rPr>
-          <w:rFonts w:ascii="Helvetica" w:hAnsi="Helvetica"/>
-          <w:color w:val="FF0000"/>
+        </w:rPr>
+      </w:pPr>
+      <w:r>
+        <w:rPr>
+          <w:rFonts w:ascii="Helvetica" w:hAnsi="Helvetica"/>
         </w:rPr>
         <w:t xml:space="preserve">XLP, </w:t>
       </w:r>
@@ -1054,7 +1037,6 @@
       <w:r>
         <w:rPr>
           <w:rFonts w:ascii="Helvetica" w:hAnsi="Helvetica"/>
-          <w:color w:val="FF0000"/>
         </w:rPr>
         <w:t>eXtreme</w:t>
       </w:r>
@@ -1062,101 +1044,81 @@
       <w:r>
         <w:rPr>
           <w:rFonts w:ascii="Helvetica" w:hAnsi="Helvetica"/>
-          <w:color w:val="FF0000"/>
         </w:rPr>
         <w:t xml:space="preserve"> Learning Process, </w:t>
       </w:r>
       <w:r>
         <w:rPr>
           <w:rFonts w:ascii="Helvetica" w:hAnsi="Helvetica"/>
-          <w:color w:val="FF0000"/>
         </w:rPr>
         <w:t>is a game environment that provides context for new tech</w:t>
       </w:r>
       <w:r>
         <w:rPr>
           <w:rFonts w:ascii="Helvetica" w:hAnsi="Helvetica"/>
-          <w:color w:val="FF0000"/>
         </w:rPr>
         <w:t>nologies to be used, by participants</w:t>
       </w:r>
       <w:r>
         <w:rPr>
           <w:rFonts w:ascii="Helvetica" w:hAnsi="Helvetica"/>
-          <w:color w:val="FF0000"/>
         </w:rPr>
         <w:t xml:space="preserve"> of all backgrounds, in a professional manner that simulates the real world. XLP </w:t>
       </w:r>
       <w:r>
         <w:rPr>
           <w:rFonts w:ascii="Helvetica" w:hAnsi="Helvetica"/>
-          <w:color w:val="FF0000"/>
         </w:rPr>
         <w:t xml:space="preserve">aims to create a </w:t>
       </w:r>
       <w:r>
         <w:rPr>
           <w:rFonts w:ascii="Helvetica" w:hAnsi="Helvetica"/>
-          <w:color w:val="FF0000"/>
         </w:rPr>
         <w:t>collaborative</w:t>
       </w:r>
       <w:r>
         <w:rPr>
           <w:rFonts w:ascii="Helvetica" w:hAnsi="Helvetica"/>
-          <w:color w:val="FF0000"/>
         </w:rPr>
         <w:t xml:space="preserve"> framework where participants</w:t>
       </w:r>
       <w:r>
         <w:rPr>
           <w:rFonts w:ascii="Helvetica" w:hAnsi="Helvetica"/>
-          <w:color w:val="FF0000"/>
         </w:rPr>
         <w:t xml:space="preserve"> are challenged to create projects that demand the use of these cutting edge Internet technologies, learning by doing, not by rote memorization. In addition to simply using fresh technology, XLP participants are required to form a miniature society, comp</w:t>
       </w:r>
       <w:r>
         <w:rPr>
           <w:rFonts w:ascii="Helvetica" w:hAnsi="Helvetica"/>
-          <w:color w:val="FF0000"/>
         </w:rPr>
         <w:t xml:space="preserve">lete with </w:t>
       </w:r>
       <w:r>
         <w:rPr>
           <w:rFonts w:ascii="Helvetica" w:hAnsi="Helvetica"/>
-          <w:color w:val="FF0000"/>
-        </w:rPr>
-        <w:t>laws, market forces, cultural norms and a constitution. Hundreds</w:t>
-      </w:r>
-      <w:r>
-        <w:rPr>
-          <w:rFonts w:ascii="Helvetica" w:hAnsi="Helvetica"/>
-          <w:color w:val="FF0000"/>
+        </w:rPr>
+        <w:t>laws, market forces, cultural norms and a constitution.</w:t>
+      </w:r>
+      <w:r>
+        <w:rPr>
+          <w:rFonts w:ascii="Helvetica" w:hAnsi="Helvetica"/>
+        </w:rPr>
+        <w:t xml:space="preserve"> Throughout the process, the content they create can all be published digitally.</w:t>
+      </w:r>
+      <w:r>
+        <w:rPr>
+          <w:rFonts w:ascii="Helvetica" w:hAnsi="Helvetica"/>
+        </w:rPr>
+        <w:t xml:space="preserve"> Hundreds</w:t>
+      </w:r>
+      <w:r>
+        <w:rPr>
+          <w:rFonts w:ascii="Helvetica" w:hAnsi="Helvetica"/>
         </w:rPr>
         <w:t xml:space="preserve"> of learners of all ages have gone through XLP and have provided incredible feedback that has made it more engaging and efficient. The world is changing quickly around us all, and these changes provide powerful opportunities for XLP to adapt further to serve students left behind by obsolete learning methods.</w:t>
       </w:r>
-    </w:p>
-    <w:p>
-      <w:pPr>
-        <w:rPr>
-          <w:rFonts w:ascii="Helvetica" w:hAnsi="Helvetica"/>
-        </w:rPr>
-      </w:pPr>
-    </w:p>
-    <w:p>
-      <w:pPr>
-        <w:rPr>
-          <w:rFonts w:ascii="Helvetica" w:hAnsi="Helvetica"/>
-        </w:rPr>
-      </w:pPr>
-    </w:p>
-    <w:p>
-      <w:pPr>
-        <w:rPr>
-          <w:rFonts w:ascii="Helvetica" w:hAnsi="Helvetica"/>
-        </w:rPr>
-      </w:pPr>
     </w:p>
     <w:p>
       <w:pPr>
@@ -2496,456 +2458,462 @@
         <w:rPr>
           <w:rFonts w:ascii="Helvetica" w:hAnsi="Helvetica"/>
         </w:rPr>
-        <w:t>, Dr. Koo noticed a tendency for Chinese students to lack the creative problem-solving mindset that more commonly arises from American and European students. For the Chinese economy to complete its pivot to a more capitalist economy, an eye for design and innovation was necessary for engineers.</w:t>
-      </w:r>
-    </w:p>
-    <w:p>
-      <w:pPr>
-        <w:rPr>
-          <w:rFonts w:ascii="Helvetica" w:hAnsi="Helvetica"/>
-        </w:rPr>
-      </w:pPr>
-    </w:p>
-    <w:p>
-      <w:pPr>
-        <w:rPr>
-          <w:rFonts w:ascii="Helvetica" w:hAnsi="Helvetica"/>
-        </w:rPr>
-      </w:pPr>
-      <w:r>
-        <w:rPr>
-          <w:rFonts w:ascii="Helvetica" w:hAnsi="Helvetica"/>
-        </w:rPr>
-        <w:t xml:space="preserve">Every year the Internet operates, it enables creative designers to create new tools that are slowly becoming more and more accessible to non-technical global citizens. It becomes clear to all educators that these tools need to be integrated into student’s educational diet. However, simply grafting them onto a learning model that is hundreds of years old often </w:t>
-      </w:r>
-      <w:proofErr w:type="gramStart"/>
-      <w:r>
-        <w:rPr>
-          <w:rFonts w:ascii="Helvetica" w:hAnsi="Helvetica"/>
-        </w:rPr>
-        <w:t>doesn’t</w:t>
-      </w:r>
-      <w:proofErr w:type="gramEnd"/>
-      <w:r>
-        <w:rPr>
-          <w:rFonts w:ascii="Helvetica" w:hAnsi="Helvetica"/>
-        </w:rPr>
-        <w:t xml:space="preserve"> result in relevant content for the student. An entire new system needs to be developed from the ground up, an environment that a broad variety of bleeding edge technologies can be introduced into. Without this system in place, educators will struggle to integrate new tools into a student’s learning. XLP aims to be that system, and has had exciting results with thousands of students.</w:t>
-      </w:r>
-    </w:p>
-    <w:p>
-      <w:pPr>
-        <w:rPr>
-          <w:rFonts w:ascii="Helvetica" w:hAnsi="Helvetica"/>
-          <w:color w:val="000000"/>
-        </w:rPr>
-      </w:pPr>
-    </w:p>
-    <w:p>
-      <w:pPr>
-        <w:rPr>
-          <w:rFonts w:ascii="Helvetica" w:hAnsi="Helvetica"/>
-        </w:rPr>
-      </w:pPr>
-      <w:r>
-        <w:rPr>
-          <w:rFonts w:ascii="Helvetica" w:hAnsi="Helvetica"/>
-        </w:rPr>
-        <w:t>To be truly effective, this system needed to be designed from the start to involve all types of learners from every discipline. Technology literacy is vital for everyone, from artists to engineers to educators to journalists.</w:t>
-      </w:r>
-    </w:p>
-    <w:p>
-      <w:pPr>
-        <w:rPr>
-          <w:rFonts w:ascii="Helvetica" w:hAnsi="Helvetica"/>
-        </w:rPr>
-      </w:pPr>
-    </w:p>
-    <w:p>
-      <w:pPr>
-        <w:rPr>
-          <w:rFonts w:ascii="Helvetica" w:hAnsi="Helvetica"/>
-        </w:rPr>
-      </w:pPr>
-      <w:r>
-        <w:rPr>
-          <w:rFonts w:ascii="Helvetica" w:hAnsi="Helvetica"/>
-        </w:rPr>
-        <w:t xml:space="preserve">XLP begins with an orientation that forces students to develop skills to explore, collaborate and self-direct </w:t>
-      </w:r>
-      <w:proofErr w:type="gramStart"/>
-      <w:r>
-        <w:rPr>
-          <w:rFonts w:ascii="Helvetica" w:hAnsi="Helvetica"/>
-        </w:rPr>
-        <w:t>their</w:t>
-      </w:r>
-      <w:proofErr w:type="gramEnd"/>
-      <w:r>
-        <w:rPr>
-          <w:rFonts w:ascii="Helvetica" w:hAnsi="Helvetica"/>
-        </w:rPr>
-        <w:t xml:space="preserve"> learning. The beginning of this orientation is an early success. Students are given a mild challenge, designed to promote basic team building and build student confidence.</w:t>
-      </w:r>
-    </w:p>
-    <w:p>
-      <w:pPr>
-        <w:rPr>
-          <w:rFonts w:ascii="Helvetica" w:hAnsi="Helvetica"/>
-        </w:rPr>
-      </w:pPr>
-    </w:p>
-    <w:p>
-      <w:pPr>
-        <w:rPr>
-          <w:rFonts w:ascii="Helvetica" w:hAnsi="Helvetica"/>
-        </w:rPr>
-      </w:pPr>
-      <w:r>
-        <w:rPr>
-          <w:rFonts w:ascii="Helvetica" w:hAnsi="Helvetica"/>
-        </w:rPr>
-        <w:t>The second stage of the orientation provides a sharp contrast, challenging the students’ confidence in their skills. Much innovation involves productive failure, and the intent of this stage of XLP is to cause students to experience that failure early, in a safe environment. They are given a very complex task so that students must reach for collaboration, efficient communication and effective inter-personal skills.</w:t>
-      </w:r>
-    </w:p>
-    <w:p>
-      <w:pPr>
-        <w:rPr>
-          <w:rFonts w:ascii="Helvetica" w:hAnsi="Helvetica"/>
-        </w:rPr>
-      </w:pPr>
-    </w:p>
-    <w:p>
-      <w:pPr>
-        <w:rPr>
-          <w:rFonts w:ascii="Helvetica" w:hAnsi="Helvetica"/>
-        </w:rPr>
-      </w:pPr>
-      <w:r>
-        <w:rPr>
-          <w:rFonts w:ascii="Helvetica" w:hAnsi="Helvetica"/>
-        </w:rPr>
-        <w:t xml:space="preserve">In the third stage, students mature from what they’ve learned. They have confidence in their skills, but have a deeper respect for the need to collaborate. </w:t>
-      </w:r>
-      <w:r>
-        <w:rPr>
-          <w:rFonts w:ascii="Helvetica" w:hAnsi="Helvetica"/>
-        </w:rPr>
-        <w:t>Separated</w:t>
-      </w:r>
-      <w:r>
-        <w:rPr>
-          <w:rFonts w:ascii="Helvetica" w:hAnsi="Helvetica"/>
-        </w:rPr>
-        <w:t xml:space="preserve"> into teams, they form a miniature society, complete with a legal and financial system. They must build the society that meets the needs of everyone, and to interact with it in a meaningful way. This goes beyond person-to-person negotiation, and teaches the reality of team-to-team, business-to-business and country-to-country communication and negotiation, which can be far more complex, aggravating and ultimately, more fruitful. Without this ability, 21</w:t>
-      </w:r>
-      <w:r>
-        <w:rPr>
-          <w:rFonts w:ascii="Helvetica" w:hAnsi="Helvetica"/>
-          <w:vertAlign w:val="superscript"/>
-        </w:rPr>
-        <w:t>st</w:t>
-      </w:r>
-      <w:r>
-        <w:rPr>
-          <w:rFonts w:ascii="Helvetica" w:hAnsi="Helvetica"/>
-        </w:rPr>
-        <w:t xml:space="preserve"> century engineers will not be able to address the interlocking problems that this century presents to them.</w:t>
-      </w:r>
-    </w:p>
-    <w:p>
-      <w:pPr>
-        <w:rPr>
-          <w:rFonts w:ascii="Helvetica" w:hAnsi="Helvetica"/>
-        </w:rPr>
-      </w:pPr>
-    </w:p>
-    <w:p>
-      <w:pPr>
-        <w:rPr>
-          <w:rFonts w:ascii="Helvetica" w:hAnsi="Helvetica"/>
-        </w:rPr>
-      </w:pPr>
-      <w:r>
-        <w:rPr>
-          <w:rFonts w:ascii="Helvetica" w:hAnsi="Helvetica"/>
-        </w:rPr>
-        <w:t xml:space="preserve">The final stage of XLP orientation is for student teams to demonstrate their work. Collaborating on building technology, they must present their collective accomplishments. This is the moment that all of their efforts and decisions are validated and it becomes evident what collaboration was truly effective and what was inappropriate. </w:t>
-      </w:r>
-    </w:p>
-    <w:p>
-      <w:pPr>
-        <w:rPr>
-          <w:rFonts w:ascii="Helvetica" w:hAnsi="Helvetica"/>
-        </w:rPr>
-      </w:pPr>
-    </w:p>
-    <w:p>
-      <w:pPr>
-        <w:rPr>
-          <w:rFonts w:ascii="Helvetica" w:hAnsi="Helvetica"/>
-        </w:rPr>
-      </w:pPr>
-      <w:r>
-        <w:rPr>
-          <w:rFonts w:ascii="Helvetica" w:hAnsi="Helvetica"/>
-        </w:rPr>
-        <w:t xml:space="preserve">This orientation is recursive, meaning that this process is repeated multiple times over the course of the semester and year, and hopefully, throughout the lifetime of these engineers. After orientation, students must choose their own project, and direct their own work with their new skills. </w:t>
-      </w:r>
-    </w:p>
-    <w:p>
-      <w:pPr>
-        <w:rPr>
-          <w:rFonts w:ascii="Helvetica" w:hAnsi="Helvetica"/>
-        </w:rPr>
-      </w:pPr>
-    </w:p>
-    <w:p>
-      <w:pPr>
-        <w:jc w:val="center"/>
-        <w:rPr>
-          <w:rFonts w:ascii="Helvetica" w:hAnsi="Helvetica"/>
-          <w:b/>
-        </w:rPr>
-      </w:pPr>
-      <w:r>
-        <w:rPr>
-          <w:rFonts w:ascii="Helvetica" w:hAnsi="Helvetica"/>
-          <w:b/>
-        </w:rPr>
-        <w:t>Creating a New, Miniature World</w:t>
-      </w:r>
-    </w:p>
-    <w:p>
-      <w:pPr>
-        <w:rPr>
-          <w:rFonts w:ascii="Helvetica" w:hAnsi="Helvetica"/>
-        </w:rPr>
-      </w:pPr>
-    </w:p>
-    <w:p>
-      <w:pPr>
-        <w:rPr>
-          <w:rFonts w:ascii="Helvetica" w:hAnsi="Helvetica"/>
-        </w:rPr>
-      </w:pPr>
-      <w:r>
-        <w:rPr>
-          <w:rFonts w:ascii="Helvetica" w:hAnsi="Helvetica"/>
-        </w:rPr>
-        <w:t xml:space="preserve">XLP creates a sandbox game environment for all of these bleeding edge tools to be dropped into and used successfully, just as they would in the real world. This environment is co-created with students, and creates a structure for how they adapt to the challenges presented. </w:t>
-      </w:r>
-    </w:p>
-    <w:p>
-      <w:pPr>
-        <w:rPr>
-          <w:rFonts w:ascii="Helvetica" w:hAnsi="Helvetica"/>
-        </w:rPr>
-      </w:pPr>
-    </w:p>
-    <w:p>
-      <w:pPr>
-        <w:rPr>
-          <w:rFonts w:ascii="Helvetica" w:hAnsi="Helvetica"/>
-        </w:rPr>
-      </w:pPr>
-      <w:r>
-        <w:rPr>
-          <w:rFonts w:ascii="Helvetica" w:hAnsi="Helvetica"/>
-        </w:rPr>
-        <w:t xml:space="preserve">This structure draws heavily from the philosophy advanced by Lawrence </w:t>
-      </w:r>
-      <w:proofErr w:type="spellStart"/>
-      <w:r>
-        <w:rPr>
-          <w:rFonts w:ascii="Helvetica" w:hAnsi="Helvetica"/>
-        </w:rPr>
-        <w:t>Lessig</w:t>
-      </w:r>
-      <w:proofErr w:type="spellEnd"/>
-      <w:r>
-        <w:rPr>
-          <w:rFonts w:ascii="Helvetica" w:hAnsi="Helvetica"/>
-        </w:rPr>
-        <w:t xml:space="preserve"> that law is only one of four fundamental forces in society, which also include architecture, market and cultural norms. XLP simulates these forces in our sandbox in the following ways.</w:t>
-      </w:r>
-    </w:p>
-    <w:p>
-      <w:pPr>
-        <w:rPr>
-          <w:rFonts w:ascii="Helvetica" w:hAnsi="Helvetica"/>
-        </w:rPr>
-      </w:pPr>
-    </w:p>
-    <w:p>
-      <w:pPr>
-        <w:rPr>
-          <w:rFonts w:ascii="Helvetica" w:hAnsi="Helvetica"/>
-        </w:rPr>
-      </w:pPr>
-      <w:r>
-        <w:rPr>
-          <w:rFonts w:ascii="Helvetica" w:hAnsi="Helvetica"/>
-          <w:i/>
-        </w:rPr>
-        <w:t>Law:</w:t>
-      </w:r>
-      <w:r>
-        <w:rPr>
-          <w:rFonts w:ascii="Helvetica" w:hAnsi="Helvetica"/>
-        </w:rPr>
-        <w:t xml:space="preserve"> In the XLP sandbox, participants write their own constitutions and establish rules on copyright, lawsuits, personal liberties, and what happens when these rules are broken. Judges are appointed to mediate disputes. This infrastructure is necessary to regulate crowd behavior in a relevant way.</w:t>
-      </w:r>
-    </w:p>
-    <w:p>
-      <w:pPr>
-        <w:rPr>
-          <w:rFonts w:ascii="Helvetica" w:hAnsi="Helvetica"/>
-        </w:rPr>
-      </w:pPr>
-    </w:p>
-    <w:p>
-      <w:pPr>
-        <w:rPr>
-          <w:rFonts w:ascii="Helvetica" w:hAnsi="Helvetica"/>
-        </w:rPr>
-      </w:pPr>
-      <w:r>
-        <w:rPr>
-          <w:rFonts w:ascii="Helvetica" w:hAnsi="Helvetica"/>
-          <w:i/>
-        </w:rPr>
-        <w:t>Architecture:</w:t>
-      </w:r>
-      <w:r>
-        <w:rPr>
-          <w:rFonts w:ascii="Helvetica" w:hAnsi="Helvetica"/>
-        </w:rPr>
-        <w:t xml:space="preserve"> XLP exists in real-world spaces, in rooms with walls and floors and chairs and desks, electronics, robotics, computers and wireless routers. XLP also extensively uses any available digital architecture, sharing code and documents via </w:t>
-      </w:r>
-      <w:proofErr w:type="spellStart"/>
-      <w:r>
-        <w:rPr>
-          <w:rFonts w:ascii="Helvetica" w:hAnsi="Helvetica"/>
-        </w:rPr>
-        <w:t>Github</w:t>
-      </w:r>
-      <w:proofErr w:type="spellEnd"/>
-      <w:r>
-        <w:rPr>
-          <w:rFonts w:ascii="Helvetica" w:hAnsi="Helvetica"/>
-        </w:rPr>
-        <w:t>, and readily using online tools for research, language learni</w:t>
-      </w:r>
-      <w:r>
-        <w:rPr>
-          <w:rFonts w:ascii="Helvetica" w:hAnsi="Helvetica"/>
-        </w:rPr>
-        <w:t>ng, data visualization, 3D mode</w:t>
-      </w:r>
-      <w:r>
-        <w:rPr>
-          <w:rFonts w:ascii="Helvetica" w:hAnsi="Helvetica"/>
-        </w:rPr>
-        <w:t>ling and more.</w:t>
-      </w:r>
-    </w:p>
-    <w:p>
-      <w:pPr>
-        <w:rPr>
-          <w:rFonts w:ascii="Helvetica" w:hAnsi="Helvetica"/>
-        </w:rPr>
-      </w:pPr>
-    </w:p>
-    <w:p>
-      <w:pPr>
-        <w:rPr>
-          <w:rFonts w:ascii="Helvetica" w:hAnsi="Helvetica"/>
-        </w:rPr>
-      </w:pPr>
-      <w:r>
-        <w:rPr>
-          <w:rFonts w:ascii="Helvetica" w:hAnsi="Helvetica"/>
-          <w:i/>
-        </w:rPr>
-        <w:t>Market:</w:t>
-      </w:r>
-      <w:r>
-        <w:rPr>
-          <w:rFonts w:ascii="Helvetica" w:hAnsi="Helvetica"/>
-        </w:rPr>
-        <w:t xml:space="preserve"> XLP uses the crypto-currency </w:t>
-      </w:r>
-      <w:proofErr w:type="spellStart"/>
-      <w:r>
-        <w:rPr>
-          <w:rFonts w:ascii="Helvetica" w:hAnsi="Helvetica"/>
-        </w:rPr>
-        <w:t>Bitcoin</w:t>
-      </w:r>
-      <w:proofErr w:type="spellEnd"/>
-      <w:r>
-        <w:rPr>
-          <w:rFonts w:ascii="Helvetica" w:hAnsi="Helvetica"/>
-        </w:rPr>
-        <w:t xml:space="preserve"> to familiarize students with the new technology as well as establish market forces within the sandbox. All supplies are accessible through a capitalist model of distribution, and this model shapes how the challenges are faced and overcome.</w:t>
-      </w:r>
-    </w:p>
-    <w:p>
-      <w:pPr>
-        <w:rPr>
-          <w:rFonts w:ascii="Helvetica" w:hAnsi="Helvetica"/>
-        </w:rPr>
-      </w:pPr>
-    </w:p>
-    <w:p>
-      <w:pPr>
-        <w:rPr>
-          <w:rFonts w:ascii="Helvetica" w:hAnsi="Helvetica"/>
-        </w:rPr>
-      </w:pPr>
-      <w:r>
-        <w:rPr>
-          <w:rFonts w:ascii="Helvetica" w:hAnsi="Helvetica"/>
-          <w:i/>
-        </w:rPr>
-        <w:t>Cultural Norms:</w:t>
-      </w:r>
-      <w:r>
-        <w:rPr>
-          <w:rFonts w:ascii="Helvetica" w:hAnsi="Helvetica"/>
-        </w:rPr>
-        <w:t xml:space="preserve"> XLP promotes group problem-solving and collaboration to unleash the maximum potential of each participant, promoting productive idea flow and the effective use of tools in a way that’s relevant to each participant’s learning process.</w:t>
-      </w:r>
-    </w:p>
-    <w:p>
-      <w:pPr>
-        <w:rPr>
-          <w:rFonts w:ascii="Helvetica" w:hAnsi="Helvetica"/>
-          <w:color w:val="000000"/>
-        </w:rPr>
-      </w:pPr>
-    </w:p>
-    <w:p>
-      <w:pPr>
-        <w:rPr>
-          <w:rFonts w:ascii="Helvetica" w:hAnsi="Helvetica"/>
-        </w:rPr>
-      </w:pPr>
-      <w:r>
-        <w:rPr>
-          <w:rFonts w:ascii="Helvetica" w:hAnsi="Helvetica"/>
-        </w:rPr>
-        <w:t xml:space="preserve">Using this system, learners are able to use collaborative tools and self directed educational resources in a complex environment that is much more similar to the real world than taking notes in a lecture or taking a </w:t>
-      </w:r>
-      <w:r>
-        <w:rPr>
-          <w:rFonts w:ascii="Helvetica" w:hAnsi="Helvetica"/>
-        </w:rPr>
-        <w:t>multiple choice quiz. This prepa</w:t>
+        <w:t>, Prof</w:t>
+      </w:r>
+      <w:r>
+        <w:rPr>
+          <w:rFonts w:ascii="Helvetica" w:hAnsi="Helvetica"/>
+        </w:rPr>
+        <w:t>. Koo noticed a tendency for Chinese students to lack the creative problem-solving mindset that more commonly arises from American and European students. For the Chinese economy to complete its pivot to a more capitalist economy, an eye for design and innovation was necessary for engineers.</w:t>
       </w:r>
       <w:bookmarkStart w:id="0" w:name="_GoBack"/>
       <w:bookmarkEnd w:id="0"/>
+    </w:p>
+    <w:p>
+      <w:pPr>
+        <w:rPr>
+          <w:rFonts w:ascii="Helvetica" w:hAnsi="Helvetica"/>
+        </w:rPr>
+      </w:pPr>
+    </w:p>
+    <w:p>
+      <w:pPr>
+        <w:rPr>
+          <w:rFonts w:ascii="Helvetica" w:hAnsi="Helvetica"/>
+        </w:rPr>
+      </w:pPr>
+      <w:r>
+        <w:rPr>
+          <w:rFonts w:ascii="Helvetica" w:hAnsi="Helvetica"/>
+        </w:rPr>
+        <w:t xml:space="preserve">Every year the Internet operates, it enables creative designers to create new tools that are slowly becoming more and more accessible to non-technical global citizens. It becomes clear to all educators that these tools need to be integrated into student’s educational diet. However, simply grafting them onto a learning model that is hundreds of years old often </w:t>
+      </w:r>
+      <w:proofErr w:type="gramStart"/>
+      <w:r>
+        <w:rPr>
+          <w:rFonts w:ascii="Helvetica" w:hAnsi="Helvetica"/>
+        </w:rPr>
+        <w:t>doesn’t</w:t>
+      </w:r>
+      <w:proofErr w:type="gramEnd"/>
+      <w:r>
+        <w:rPr>
+          <w:rFonts w:ascii="Helvetica" w:hAnsi="Helvetica"/>
+        </w:rPr>
+        <w:t xml:space="preserve"> result in relevant content for the student. An entire new system needs to be developed from the ground up, an environment that a broad variety of bleeding edge technologies can be introduced into. Without this system in place, educators will struggle to integrate new tools into a student’s learning. XLP aims to be that system, and has had exciting results with thousands of students.</w:t>
+      </w:r>
+    </w:p>
+    <w:p>
+      <w:pPr>
+        <w:rPr>
+          <w:rFonts w:ascii="Helvetica" w:hAnsi="Helvetica"/>
+          <w:color w:val="000000"/>
+        </w:rPr>
+      </w:pPr>
+    </w:p>
+    <w:p>
+      <w:pPr>
+        <w:rPr>
+          <w:rFonts w:ascii="Helvetica" w:hAnsi="Helvetica"/>
+        </w:rPr>
+      </w:pPr>
+      <w:r>
+        <w:rPr>
+          <w:rFonts w:ascii="Helvetica" w:hAnsi="Helvetica"/>
+        </w:rPr>
+        <w:t>To be truly effective, this system needed to be designed from the start to involve all types of learners from every discipline. Technology literacy is vital for everyone, from artists to engineers to educators to journalists.</w:t>
+      </w:r>
+    </w:p>
+    <w:p>
+      <w:pPr>
+        <w:rPr>
+          <w:rFonts w:ascii="Helvetica" w:hAnsi="Helvetica"/>
+        </w:rPr>
+      </w:pPr>
+    </w:p>
+    <w:p>
+      <w:pPr>
+        <w:rPr>
+          <w:rFonts w:ascii="Helvetica" w:hAnsi="Helvetica"/>
+        </w:rPr>
+      </w:pPr>
+      <w:r>
+        <w:rPr>
+          <w:rFonts w:ascii="Helvetica" w:hAnsi="Helvetica"/>
+        </w:rPr>
+        <w:t xml:space="preserve">XLP begins with an orientation that forces students to develop skills to explore, collaborate and self-direct </w:t>
+      </w:r>
+      <w:proofErr w:type="gramStart"/>
+      <w:r>
+        <w:rPr>
+          <w:rFonts w:ascii="Helvetica" w:hAnsi="Helvetica"/>
+        </w:rPr>
+        <w:t>their</w:t>
+      </w:r>
+      <w:proofErr w:type="gramEnd"/>
+      <w:r>
+        <w:rPr>
+          <w:rFonts w:ascii="Helvetica" w:hAnsi="Helvetica"/>
+        </w:rPr>
+        <w:t xml:space="preserve"> learning. The beginning of this orientation is an early success. Students are given a mild challenge, designed to promote basic team building and build student confidence.</w:t>
+      </w:r>
+    </w:p>
+    <w:p>
+      <w:pPr>
+        <w:rPr>
+          <w:rFonts w:ascii="Helvetica" w:hAnsi="Helvetica"/>
+        </w:rPr>
+      </w:pPr>
+    </w:p>
+    <w:p>
+      <w:pPr>
+        <w:rPr>
+          <w:rFonts w:ascii="Helvetica" w:hAnsi="Helvetica"/>
+        </w:rPr>
+      </w:pPr>
+      <w:r>
+        <w:rPr>
+          <w:rFonts w:ascii="Helvetica" w:hAnsi="Helvetica"/>
+        </w:rPr>
+        <w:t>The second stage of the orientation provides a sharp contrast, challenging the students’ confidence in their skills. Much innovation involves productive failure, and the intent of this stage of XLP is to cause students to experience that failure early, in a safe environment. They are given a very complex task so that students must reach for collaboration, efficient communication and effective inter-personal skills.</w:t>
+      </w:r>
+    </w:p>
+    <w:p>
+      <w:pPr>
+        <w:rPr>
+          <w:rFonts w:ascii="Helvetica" w:hAnsi="Helvetica"/>
+        </w:rPr>
+      </w:pPr>
+    </w:p>
+    <w:p>
+      <w:pPr>
+        <w:rPr>
+          <w:rFonts w:ascii="Helvetica" w:hAnsi="Helvetica"/>
+        </w:rPr>
+      </w:pPr>
+      <w:r>
+        <w:rPr>
+          <w:rFonts w:ascii="Helvetica" w:hAnsi="Helvetica"/>
+        </w:rPr>
+        <w:t xml:space="preserve">In the third stage, students mature from what they’ve learned. They have confidence in their skills, but have a deeper respect for the need to collaborate. </w:t>
+      </w:r>
+      <w:r>
+        <w:rPr>
+          <w:rFonts w:ascii="Helvetica" w:hAnsi="Helvetica"/>
+        </w:rPr>
+        <w:t>Separated</w:t>
+      </w:r>
+      <w:r>
+        <w:rPr>
+          <w:rFonts w:ascii="Helvetica" w:hAnsi="Helvetica"/>
+        </w:rPr>
+        <w:t xml:space="preserve"> into teams, they form a miniature society, complete with a legal and financial system. They must build the society that meets the needs of everyone, and to interact with it in a meaningful way. This goes beyond person-to-person negotiation, and teaches the reality of team-to-team, business-to-business and country-to-country communication and negotiation, which can be far more complex, aggravating and ultimately, more fruitful. Without this ability, 21</w:t>
+      </w:r>
+      <w:r>
+        <w:rPr>
+          <w:rFonts w:ascii="Helvetica" w:hAnsi="Helvetica"/>
+          <w:vertAlign w:val="superscript"/>
+        </w:rPr>
+        <w:t>st</w:t>
+      </w:r>
+      <w:r>
+        <w:rPr>
+          <w:rFonts w:ascii="Helvetica" w:hAnsi="Helvetica"/>
+        </w:rPr>
+        <w:t xml:space="preserve"> century engineers will not be able to address the interlocking problems that this century presents to them.</w:t>
+      </w:r>
+    </w:p>
+    <w:p>
+      <w:pPr>
+        <w:rPr>
+          <w:rFonts w:ascii="Helvetica" w:hAnsi="Helvetica"/>
+        </w:rPr>
+      </w:pPr>
+    </w:p>
+    <w:p>
+      <w:pPr>
+        <w:rPr>
+          <w:rFonts w:ascii="Helvetica" w:hAnsi="Helvetica"/>
+        </w:rPr>
+      </w:pPr>
+      <w:r>
+        <w:rPr>
+          <w:rFonts w:ascii="Helvetica" w:hAnsi="Helvetica"/>
+        </w:rPr>
+        <w:t xml:space="preserve">The final stage of XLP orientation is for student teams to demonstrate their work. Collaborating on building technology, they must present their collective accomplishments. This is the moment that all of their efforts and decisions are validated and it becomes evident what collaboration was truly effective and what was inappropriate. </w:t>
+      </w:r>
+    </w:p>
+    <w:p>
+      <w:pPr>
+        <w:rPr>
+          <w:rFonts w:ascii="Helvetica" w:hAnsi="Helvetica"/>
+        </w:rPr>
+      </w:pPr>
+    </w:p>
+    <w:p>
+      <w:pPr>
+        <w:rPr>
+          <w:rFonts w:ascii="Helvetica" w:hAnsi="Helvetica"/>
+        </w:rPr>
+      </w:pPr>
+      <w:r>
+        <w:rPr>
+          <w:rFonts w:ascii="Helvetica" w:hAnsi="Helvetica"/>
+        </w:rPr>
+        <w:t xml:space="preserve">This orientation is recursive, meaning that this process is repeated multiple times over the course of the semester and year, and hopefully, throughout the lifetime of these engineers. After orientation, students must choose their own project, and direct their own work with their new skills. </w:t>
+      </w:r>
+    </w:p>
+    <w:p>
+      <w:pPr>
+        <w:rPr>
+          <w:rFonts w:ascii="Helvetica" w:hAnsi="Helvetica"/>
+        </w:rPr>
+      </w:pPr>
+    </w:p>
+    <w:p>
+      <w:pPr>
+        <w:jc w:val="center"/>
+        <w:rPr>
+          <w:rFonts w:ascii="Helvetica" w:hAnsi="Helvetica"/>
+          <w:b/>
+        </w:rPr>
+      </w:pPr>
+      <w:r>
+        <w:rPr>
+          <w:rFonts w:ascii="Helvetica" w:hAnsi="Helvetica"/>
+          <w:b/>
+        </w:rPr>
+        <w:t>Creating a New, Miniature World</w:t>
+      </w:r>
+    </w:p>
+    <w:p>
+      <w:pPr>
+        <w:rPr>
+          <w:rFonts w:ascii="Helvetica" w:hAnsi="Helvetica"/>
+        </w:rPr>
+      </w:pPr>
+    </w:p>
+    <w:p>
+      <w:pPr>
+        <w:rPr>
+          <w:rFonts w:ascii="Helvetica" w:hAnsi="Helvetica"/>
+        </w:rPr>
+      </w:pPr>
+      <w:r>
+        <w:rPr>
+          <w:rFonts w:ascii="Helvetica" w:hAnsi="Helvetica"/>
+        </w:rPr>
+        <w:t xml:space="preserve">XLP creates a sandbox game environment for all of these bleeding edge tools to be dropped into and used successfully, just as they would in the real world. This environment is co-created with students, and creates a structure for how they adapt to the challenges presented. </w:t>
+      </w:r>
+    </w:p>
+    <w:p>
+      <w:pPr>
+        <w:rPr>
+          <w:rFonts w:ascii="Helvetica" w:hAnsi="Helvetica"/>
+        </w:rPr>
+      </w:pPr>
+    </w:p>
+    <w:p>
+      <w:pPr>
+        <w:rPr>
+          <w:rFonts w:ascii="Helvetica" w:hAnsi="Helvetica"/>
+        </w:rPr>
+      </w:pPr>
+      <w:r>
+        <w:rPr>
+          <w:rFonts w:ascii="Helvetica" w:hAnsi="Helvetica"/>
+        </w:rPr>
+        <w:t xml:space="preserve">This structure draws heavily from the philosophy advanced by Lawrence </w:t>
+      </w:r>
+      <w:proofErr w:type="spellStart"/>
+      <w:r>
+        <w:rPr>
+          <w:rFonts w:ascii="Helvetica" w:hAnsi="Helvetica"/>
+        </w:rPr>
+        <w:t>Lessig</w:t>
+      </w:r>
+      <w:proofErr w:type="spellEnd"/>
+      <w:r>
+        <w:rPr>
+          <w:rFonts w:ascii="Helvetica" w:hAnsi="Helvetica"/>
+        </w:rPr>
+        <w:t xml:space="preserve"> that law is only one of four fundamental forces in society, which also include architecture, market and cultural norms. XLP simulates these forces in our sandbox in the following ways.</w:t>
+      </w:r>
+    </w:p>
+    <w:p>
+      <w:pPr>
+        <w:rPr>
+          <w:rFonts w:ascii="Helvetica" w:hAnsi="Helvetica"/>
+        </w:rPr>
+      </w:pPr>
+    </w:p>
+    <w:p>
+      <w:pPr>
+        <w:rPr>
+          <w:rFonts w:ascii="Helvetica" w:hAnsi="Helvetica"/>
+        </w:rPr>
+      </w:pPr>
+      <w:r>
+        <w:rPr>
+          <w:rFonts w:ascii="Helvetica" w:hAnsi="Helvetica"/>
+          <w:i/>
+        </w:rPr>
+        <w:t>Law:</w:t>
+      </w:r>
+      <w:r>
+        <w:rPr>
+          <w:rFonts w:ascii="Helvetica" w:hAnsi="Helvetica"/>
+        </w:rPr>
+        <w:t xml:space="preserve"> In the XLP sandbox, participants write their own constitutions and establish rules on copyright, lawsuits, personal liberties, and what happens when these rules are broken. Judges are appointed to mediate disputes. This infrastructure is necessary to regulate crowd behavior in a relevant way.</w:t>
+      </w:r>
+    </w:p>
+    <w:p>
+      <w:pPr>
+        <w:rPr>
+          <w:rFonts w:ascii="Helvetica" w:hAnsi="Helvetica"/>
+        </w:rPr>
+      </w:pPr>
+    </w:p>
+    <w:p>
+      <w:pPr>
+        <w:rPr>
+          <w:rFonts w:ascii="Helvetica" w:hAnsi="Helvetica"/>
+        </w:rPr>
+      </w:pPr>
+      <w:r>
+        <w:rPr>
+          <w:rFonts w:ascii="Helvetica" w:hAnsi="Helvetica"/>
+          <w:i/>
+        </w:rPr>
+        <w:t>Architecture:</w:t>
+      </w:r>
+      <w:r>
+        <w:rPr>
+          <w:rFonts w:ascii="Helvetica" w:hAnsi="Helvetica"/>
+        </w:rPr>
+        <w:t xml:space="preserve"> XLP exists in real-world spaces, in rooms with walls and floors and chairs and desks, electronics, robotics, computers and wireless routers. XLP also extensively uses any available digital architecture, sharing code and documents via </w:t>
+      </w:r>
+      <w:proofErr w:type="spellStart"/>
+      <w:r>
+        <w:rPr>
+          <w:rFonts w:ascii="Helvetica" w:hAnsi="Helvetica"/>
+        </w:rPr>
+        <w:t>Github</w:t>
+      </w:r>
+      <w:proofErr w:type="spellEnd"/>
+      <w:r>
+        <w:rPr>
+          <w:rFonts w:ascii="Helvetica" w:hAnsi="Helvetica"/>
+        </w:rPr>
+        <w:t>, and readily using online tools for research, language learni</w:t>
+      </w:r>
+      <w:r>
+        <w:rPr>
+          <w:rFonts w:ascii="Helvetica" w:hAnsi="Helvetica"/>
+        </w:rPr>
+        <w:t>ng, data visualization, 3D mode</w:t>
+      </w:r>
+      <w:r>
+        <w:rPr>
+          <w:rFonts w:ascii="Helvetica" w:hAnsi="Helvetica"/>
+        </w:rPr>
+        <w:t>ling and more.</w:t>
+      </w:r>
+    </w:p>
+    <w:p>
+      <w:pPr>
+        <w:rPr>
+          <w:rFonts w:ascii="Helvetica" w:hAnsi="Helvetica"/>
+        </w:rPr>
+      </w:pPr>
+    </w:p>
+    <w:p>
+      <w:pPr>
+        <w:rPr>
+          <w:rFonts w:ascii="Helvetica" w:hAnsi="Helvetica"/>
+        </w:rPr>
+      </w:pPr>
+      <w:r>
+        <w:rPr>
+          <w:rFonts w:ascii="Helvetica" w:hAnsi="Helvetica"/>
+          <w:i/>
+        </w:rPr>
+        <w:t>Market:</w:t>
+      </w:r>
+      <w:r>
+        <w:rPr>
+          <w:rFonts w:ascii="Helvetica" w:hAnsi="Helvetica"/>
+        </w:rPr>
+        <w:t xml:space="preserve"> XLP uses the crypto-currency </w:t>
+      </w:r>
+      <w:proofErr w:type="spellStart"/>
+      <w:r>
+        <w:rPr>
+          <w:rFonts w:ascii="Helvetica" w:hAnsi="Helvetica"/>
+        </w:rPr>
+        <w:t>Bitcoin</w:t>
+      </w:r>
+      <w:proofErr w:type="spellEnd"/>
+      <w:r>
+        <w:rPr>
+          <w:rFonts w:ascii="Helvetica" w:hAnsi="Helvetica"/>
+        </w:rPr>
+        <w:t xml:space="preserve"> to familiarize students with the new technology as well as establish market forces within the sandbox. All supplies are accessible through a capitalist model of distribution, and this model shapes how the challenges are faced and overcome.</w:t>
+      </w:r>
+    </w:p>
+    <w:p>
+      <w:pPr>
+        <w:rPr>
+          <w:rFonts w:ascii="Helvetica" w:hAnsi="Helvetica"/>
+        </w:rPr>
+      </w:pPr>
+    </w:p>
+    <w:p>
+      <w:pPr>
+        <w:rPr>
+          <w:rFonts w:ascii="Helvetica" w:hAnsi="Helvetica"/>
+        </w:rPr>
+      </w:pPr>
+      <w:r>
+        <w:rPr>
+          <w:rFonts w:ascii="Helvetica" w:hAnsi="Helvetica"/>
+          <w:i/>
+        </w:rPr>
+        <w:t>Cultural Norms:</w:t>
+      </w:r>
+      <w:r>
+        <w:rPr>
+          <w:rFonts w:ascii="Helvetica" w:hAnsi="Helvetica"/>
+        </w:rPr>
+        <w:t xml:space="preserve"> XLP promotes group problem-solving and collaboration to unleash the maximum potential of each participant, promoting productive idea flow and the effective use of tools in a way that’s relevant to each participant’s learning process.</w:t>
+      </w:r>
+    </w:p>
+    <w:p>
+      <w:pPr>
+        <w:rPr>
+          <w:rFonts w:ascii="Helvetica" w:hAnsi="Helvetica"/>
+          <w:color w:val="000000"/>
+        </w:rPr>
+      </w:pPr>
+    </w:p>
+    <w:p>
+      <w:pPr>
+        <w:rPr>
+          <w:rFonts w:ascii="Helvetica" w:hAnsi="Helvetica"/>
+        </w:rPr>
+      </w:pPr>
+      <w:r>
+        <w:rPr>
+          <w:rFonts w:ascii="Helvetica" w:hAnsi="Helvetica"/>
+        </w:rPr>
+        <w:t xml:space="preserve">Using this system, learners are able to use collaborative tools and self directed educational resources in a complex environment that is much more similar to the real world than taking notes in a lecture or taking a </w:t>
+      </w:r>
+      <w:r>
+        <w:rPr>
+          <w:rFonts w:ascii="Helvetica" w:hAnsi="Helvetica"/>
+        </w:rPr>
+        <w:t>multiple choice quiz. This prepa</w:t>
+      </w:r>
       <w:r>
         <w:rPr>
           <w:rFonts w:ascii="Helvetica" w:hAnsi="Helvetica"/>

</xml_diff>